<commit_message>
Update no Documento de Arquitetura de Software e Readme
</commit_message>
<xml_diff>
--- a/docs/Arquitetura/DAS EasyLab.docx
+++ b/docs/Arquitetura/DAS EasyLab.docx
@@ -1140,8 +1140,6 @@
             <w:t>Sumário</w:t>
           </w:r>
         </w:p>
-        <w:bookmarkStart w:id="0" w:name="_GoBack"/>
-        <w:bookmarkEnd w:id="0"/>
         <w:p>
           <w:pPr>
             <w:pStyle w:val="Sumrio1"/>
@@ -3432,7 +3430,7 @@
       <w:r>
         <w:br w:type="page"/>
       </w:r>
-      <w:bookmarkStart w:id="1" w:name="_Toc509543164"/>
+      <w:bookmarkStart w:id="0" w:name="_Toc509543164"/>
       <w:r>
         <w:rPr>
           <w:rFonts w:ascii="Arial" w:hAnsi="Arial" w:cs="Arial"/>
@@ -3442,7 +3440,7 @@
         <w:lastRenderedPageBreak/>
         <w:t>Introdução</w:t>
       </w:r>
-      <w:bookmarkEnd w:id="1"/>
+      <w:bookmarkEnd w:id="0"/>
     </w:p>
     <w:p>
       <w:pPr>
@@ -3459,22 +3457,22 @@
           <w:szCs w:val="20"/>
         </w:rPr>
       </w:pPr>
-      <w:bookmarkStart w:id="2" w:name="_Toc362861799"/>
-      <w:bookmarkStart w:id="3" w:name="Bookmark"/>
-      <w:bookmarkStart w:id="4" w:name="_Toc417554316"/>
-      <w:bookmarkStart w:id="5" w:name="_Toc509543165"/>
+      <w:bookmarkStart w:id="1" w:name="_Toc362861799"/>
+      <w:bookmarkStart w:id="2" w:name="Bookmark"/>
+      <w:bookmarkStart w:id="3" w:name="_Toc417554316"/>
+      <w:bookmarkStart w:id="4" w:name="_Toc509543165"/>
+      <w:bookmarkEnd w:id="1"/>
       <w:bookmarkEnd w:id="2"/>
+      <w:r>
+        <w:rPr>
+          <w:rFonts w:ascii="Arial" w:hAnsi="Arial" w:cs="Arial"/>
+          <w:sz w:val="20"/>
+          <w:szCs w:val="20"/>
+        </w:rPr>
+        <w:t>Finalidade</w:t>
+      </w:r>
       <w:bookmarkEnd w:id="3"/>
-      <w:r>
-        <w:rPr>
-          <w:rFonts w:ascii="Arial" w:hAnsi="Arial" w:cs="Arial"/>
-          <w:sz w:val="20"/>
-          <w:szCs w:val="20"/>
-        </w:rPr>
-        <w:t>Finalidade</w:t>
-      </w:r>
       <w:bookmarkEnd w:id="4"/>
-      <w:bookmarkEnd w:id="5"/>
     </w:p>
     <w:p>
       <w:pPr>
@@ -3614,10 +3612,10 @@
             <v:path o:extrusionok="f" gradientshapeok="t" o:connecttype="rect"/>
             <o:lock v:ext="edit" aspectratio="t"/>
           </v:shapetype>
-          <v:shape id="_x0000_i1025" type="#_x0000_t75" style="width:248.25pt;height:170.25pt" o:ole="">
+          <v:shape id="_x0000_i1025" type="#_x0000_t75" style="width:248.75pt;height:170.2pt" o:ole="">
             <v:imagedata r:id="rId9" o:title=""/>
           </v:shape>
-          <o:OLEObject Type="Embed" ProgID="Visio.Drawing.15" ShapeID="_x0000_i1025" DrawAspect="Content" ObjectID="_1583286231" r:id="rId10"/>
+          <o:OLEObject Type="Embed" ProgID="Visio.Drawing.15" ShapeID="_x0000_i1025" DrawAspect="Content" ObjectID="_1583672497" r:id="rId10"/>
         </w:object>
       </w:r>
     </w:p>
@@ -3664,8 +3662,8 @@
           <w:szCs w:val="20"/>
         </w:rPr>
       </w:pPr>
-      <w:bookmarkStart w:id="6" w:name="_Toc417554317"/>
-      <w:bookmarkStart w:id="7" w:name="_Toc509543166"/>
+      <w:bookmarkStart w:id="5" w:name="_Toc417554317"/>
+      <w:bookmarkStart w:id="6" w:name="_Toc509543166"/>
       <w:r>
         <w:rPr>
           <w:rFonts w:ascii="Arial" w:hAnsi="Arial" w:cs="Arial"/>
@@ -3674,8 +3672,8 @@
         </w:rPr>
         <w:t>Escopo</w:t>
       </w:r>
+      <w:bookmarkEnd w:id="5"/>
       <w:bookmarkEnd w:id="6"/>
-      <w:bookmarkEnd w:id="7"/>
     </w:p>
     <w:p>
       <w:pPr>
@@ -3792,8 +3790,8 @@
           <w:szCs w:val="20"/>
         </w:rPr>
       </w:pPr>
-      <w:bookmarkStart w:id="8" w:name="_Toc417554318"/>
-      <w:bookmarkStart w:id="9" w:name="_Toc509543167"/>
+      <w:bookmarkStart w:id="7" w:name="_Toc417554318"/>
+      <w:bookmarkStart w:id="8" w:name="_Toc509543167"/>
       <w:r>
         <w:rPr>
           <w:rFonts w:ascii="Arial" w:hAnsi="Arial" w:cs="Arial"/>
@@ -3802,8 +3800,8 @@
         </w:rPr>
         <w:t>Definições, Acrônimos e Abreviações</w:t>
       </w:r>
+      <w:bookmarkEnd w:id="7"/>
       <w:bookmarkEnd w:id="8"/>
-      <w:bookmarkEnd w:id="9"/>
     </w:p>
     <w:p>
       <w:pPr>
@@ -3895,8 +3893,8 @@
           <w:szCs w:val="20"/>
         </w:rPr>
       </w:pPr>
-      <w:bookmarkStart w:id="10" w:name="_Toc417554319"/>
-      <w:bookmarkStart w:id="11" w:name="_Toc509543168"/>
+      <w:bookmarkStart w:id="9" w:name="_Toc417554319"/>
+      <w:bookmarkStart w:id="10" w:name="_Toc509543168"/>
       <w:r>
         <w:rPr>
           <w:rFonts w:ascii="Arial" w:hAnsi="Arial" w:cs="Arial"/>
@@ -3905,8 +3903,8 @@
         </w:rPr>
         <w:t>Referências</w:t>
       </w:r>
+      <w:bookmarkEnd w:id="9"/>
       <w:bookmarkEnd w:id="10"/>
-      <w:bookmarkEnd w:id="11"/>
     </w:p>
     <w:tbl>
       <w:tblPr>
@@ -4053,10 +4051,10 @@
           <w:lang w:val="en-US"/>
         </w:rPr>
       </w:pPr>
-      <w:bookmarkStart w:id="12" w:name="_Toc362861800"/>
-      <w:bookmarkStart w:id="13" w:name="Bookmark1"/>
+      <w:bookmarkStart w:id="11" w:name="_Toc362861800"/>
+      <w:bookmarkStart w:id="12" w:name="Bookmark1"/>
+      <w:bookmarkEnd w:id="11"/>
       <w:bookmarkEnd w:id="12"/>
-      <w:bookmarkEnd w:id="13"/>
       <w:r>
         <w:rPr>
           <w:rFonts w:ascii="Arial" w:hAnsi="Arial" w:cs="Arial"/>
@@ -4192,8 +4190,8 @@
           <w:szCs w:val="20"/>
         </w:rPr>
       </w:pPr>
-      <w:bookmarkStart w:id="14" w:name="_Toc417554320"/>
-      <w:bookmarkStart w:id="15" w:name="_Toc509543169"/>
+      <w:bookmarkStart w:id="13" w:name="_Toc417554320"/>
+      <w:bookmarkStart w:id="14" w:name="_Toc509543169"/>
       <w:r>
         <w:rPr>
           <w:rFonts w:ascii="Arial" w:hAnsi="Arial" w:cs="Arial"/>
@@ -4203,8 +4201,8 @@
         <w:lastRenderedPageBreak/>
         <w:t>Representação Arquitetural</w:t>
       </w:r>
+      <w:bookmarkEnd w:id="13"/>
       <w:bookmarkEnd w:id="14"/>
-      <w:bookmarkEnd w:id="15"/>
     </w:p>
     <w:p>
       <w:pPr>
@@ -4257,8 +4255,8 @@
       </w:tblPr>
       <w:tblGrid>
         <w:gridCol w:w="1673"/>
-        <w:gridCol w:w="2935"/>
-        <w:gridCol w:w="4453"/>
+        <w:gridCol w:w="2938"/>
+        <w:gridCol w:w="4460"/>
       </w:tblGrid>
       <w:tr>
         <w:trPr>
@@ -4933,8 +4931,8 @@
           <w:szCs w:val="24"/>
         </w:rPr>
       </w:pPr>
-      <w:bookmarkStart w:id="16" w:name="_Toc417554321"/>
-      <w:bookmarkStart w:id="17" w:name="_Toc509543170"/>
+      <w:bookmarkStart w:id="15" w:name="_Toc417554321"/>
+      <w:bookmarkStart w:id="16" w:name="_Toc509543170"/>
       <w:proofErr w:type="gramStart"/>
       <w:r>
         <w:rPr>
@@ -4944,8 +4942,8 @@
         </w:rPr>
         <w:t>Requisitos e Restrições Arquiteturais</w:t>
       </w:r>
+      <w:bookmarkEnd w:id="15"/>
       <w:bookmarkEnd w:id="16"/>
-      <w:bookmarkEnd w:id="17"/>
       <w:proofErr w:type="gramEnd"/>
       <w:r>
         <w:rPr>
@@ -5209,9 +5207,9 @@
           <w:szCs w:val="20"/>
         </w:rPr>
       </w:pPr>
-      <w:bookmarkStart w:id="18" w:name="_Toc362861802"/>
-      <w:bookmarkStart w:id="19" w:name="Bookmark3"/>
-      <w:bookmarkEnd w:id="18"/>
+      <w:bookmarkStart w:id="17" w:name="_Toc362861802"/>
+      <w:bookmarkStart w:id="18" w:name="Bookmark3"/>
+      <w:bookmarkEnd w:id="17"/>
       <w:r>
         <w:rPr>
           <w:rFonts w:cs="Arial"/>
@@ -5239,11 +5237,11 @@
           <w:szCs w:val="24"/>
         </w:rPr>
       </w:pPr>
-      <w:bookmarkStart w:id="20" w:name="_Toc362861804"/>
-      <w:bookmarkStart w:id="21" w:name="_Toc417554322"/>
-      <w:bookmarkStart w:id="22" w:name="_Toc509543171"/>
+      <w:bookmarkStart w:id="19" w:name="_Toc362861804"/>
+      <w:bookmarkStart w:id="20" w:name="_Toc417554322"/>
+      <w:bookmarkStart w:id="21" w:name="_Toc509543171"/>
+      <w:bookmarkEnd w:id="18"/>
       <w:bookmarkEnd w:id="19"/>
-      <w:bookmarkEnd w:id="20"/>
       <w:r>
         <w:rPr>
           <w:rFonts w:ascii="Arial" w:hAnsi="Arial" w:cs="Arial"/>
@@ -5252,8 +5250,8 @@
         </w:rPr>
         <w:t>Visão de Casos de Uso</w:t>
       </w:r>
+      <w:bookmarkEnd w:id="20"/>
       <w:bookmarkEnd w:id="21"/>
-      <w:bookmarkEnd w:id="22"/>
     </w:p>
     <w:p>
       <w:pPr>
@@ -5700,66 +5698,6 @@
     </w:p>
     <w:p>
       <w:pPr>
-        <w:numPr>
-          <w:ilvl w:val="0"/>
-          <w:numId w:val="5"/>
-        </w:numPr>
-        <w:spacing w:before="100" w:beforeAutospacing="1" w:after="100" w:afterAutospacing="1"/>
-        <w:jc w:val="both"/>
-        <w:rPr>
-          <w:rFonts w:ascii="Arial" w:eastAsia="Times New Roman" w:hAnsi="Arial" w:cs="Arial"/>
-          <w:b/>
-          <w:bCs/>
-          <w:color w:val="0000FF"/>
-          <w:sz w:val="20"/>
-          <w:szCs w:val="20"/>
-        </w:rPr>
-      </w:pPr>
-      <w:r>
-        <w:rPr>
-          <w:rFonts w:ascii="Arial" w:eastAsia="Times New Roman" w:hAnsi="Arial" w:cs="Arial"/>
-          <w:b/>
-          <w:bCs/>
-          <w:color w:val="000000" w:themeColor="text1"/>
-          <w:sz w:val="20"/>
-          <w:szCs w:val="20"/>
-        </w:rPr>
-        <w:t>Caso</w:t>
-      </w:r>
-      <w:r>
-        <w:rPr>
-          <w:rFonts w:ascii="Arial" w:eastAsia="Times New Roman" w:hAnsi="Arial" w:cs="Arial"/>
-          <w:b/>
-          <w:bCs/>
-          <w:color w:val="000000" w:themeColor="text1"/>
-          <w:sz w:val="20"/>
-          <w:szCs w:val="20"/>
-        </w:rPr>
-        <w:t xml:space="preserve"> de Uso </w:t>
-      </w:r>
-      <w:r>
-        <w:rPr>
-          <w:rFonts w:ascii="Arial" w:eastAsia="Times New Roman" w:hAnsi="Arial" w:cs="Arial"/>
-          <w:b/>
-          <w:bCs/>
-          <w:sz w:val="20"/>
-          <w:szCs w:val="20"/>
-        </w:rPr>
-        <w:t>[CSU-6</w:t>
-      </w:r>
-      <w:r>
-        <w:rPr>
-          <w:rFonts w:ascii="Arial" w:eastAsia="Times New Roman" w:hAnsi="Arial" w:cs="Arial"/>
-          <w:b/>
-          <w:bCs/>
-          <w:sz w:val="20"/>
-          <w:szCs w:val="20"/>
-        </w:rPr>
-        <w:t xml:space="preserve">] Fluxo Aprovação </w:t>
-      </w:r>
-    </w:p>
-    <w:p>
-      <w:pPr>
         <w:pStyle w:val="Ttulo2"/>
         <w:rPr>
           <w:rFonts w:ascii="Arial" w:hAnsi="Arial" w:cs="Arial"/>
@@ -5767,7 +5705,9 @@
           <w:szCs w:val="20"/>
         </w:rPr>
       </w:pPr>
-      <w:bookmarkStart w:id="23" w:name="_Toc509543172"/>
+      <w:bookmarkStart w:id="22" w:name="_Toc509543172"/>
+      <w:bookmarkStart w:id="23" w:name="_GoBack"/>
+      <w:bookmarkEnd w:id="23"/>
       <w:r>
         <w:rPr>
           <w:rFonts w:ascii="Arial" w:eastAsia="Times New Roman" w:hAnsi="Arial" w:cs="Arial"/>
@@ -5795,7 +5735,7 @@
         </w:rPr>
         <w:t>significantes para a arquitetura</w:t>
       </w:r>
-      <w:bookmarkEnd w:id="23"/>
+      <w:bookmarkEnd w:id="22"/>
     </w:p>
     <w:p>
       <w:pPr>
@@ -6978,7 +6918,7 @@
               <w:sz w:val="18"/>
               <w:szCs w:val="18"/>
             </w:rPr>
-            <w:t>2</w:t>
+            <w:t>7</w:t>
           </w:r>
           <w:r>
             <w:rPr>
@@ -9970,7 +9910,7 @@
 </file>
 
 <file path=customXml/itemProps1.xml><?xml version="1.0" encoding="utf-8"?>
-<ds:datastoreItem xmlns:ds="http://schemas.openxmlformats.org/officeDocument/2006/customXml" ds:itemID="{D90DC367-3E53-4F6B-942A-147D416C645B}">
+<ds:datastoreItem xmlns:ds="http://schemas.openxmlformats.org/officeDocument/2006/customXml" ds:itemID="{5BE7E110-448F-4187-A8A6-05D5CD8F33DE}">
   <ds:schemaRefs>
     <ds:schemaRef ds:uri="http://schemas.openxmlformats.org/officeDocument/2006/bibliography"/>
   </ds:schemaRefs>

</xml_diff>